<commit_message>
Small changes to make the concept look better.
</commit_message>
<xml_diff>
--- a/Documents/Concept.docx
+++ b/Documents/Concept.docx
@@ -101,14 +101,14 @@
         </w:rPr>
         <w:t xml:space="preserve">The list is sorted by the </w:t>
       </w:r>
-      <w:proofErr w:type="gramStart"/>
-      <w:r>
-        <w:rPr>
-          <w:lang w:val="en-US"/>
-        </w:rPr>
-        <w:t>users</w:t>
-      </w:r>
-      <w:proofErr w:type="gramEnd"/>
+      <w:r>
+        <w:rPr>
+          <w:lang w:val="en-US"/>
+        </w:rPr>
+        <w:t>user’s</w:t>
+      </w:r>
+      <w:bookmarkStart w:id="0" w:name="_GoBack"/>
+      <w:bookmarkEnd w:id="0"/>
       <w:r>
         <w:rPr>
           <w:lang w:val="en-US"/>
@@ -399,8 +399,6 @@
         </w:rPr>
         <w:t xml:space="preserve"> possible. Max starts the app and gets the nearest resort fast, and starts navigation.</w:t>
       </w:r>
-      <w:bookmarkStart w:id="0" w:name="_GoBack"/>
-      <w:bookmarkEnd w:id="0"/>
       <w:r>
         <w:rPr>
           <w:lang w:val="en-US"/>
@@ -450,7 +448,7 @@
                     <pic:cNvPicPr/>
                   </pic:nvPicPr>
                   <pic:blipFill>
-                    <a:blip r:embed="rId5"/>
+                    <a:blip r:embed="rId7"/>
                     <a:stretch>
                       <a:fillRect/>
                     </a:stretch>
@@ -1107,19 +1105,20 @@
                           <w:p>
                             <w:pPr>
                               <w:jc w:val="center"/>
+                              <w:rPr>
+                                <w:lang w:val="en-US"/>
+                              </w:rPr>
                             </w:pPr>
                             <w:r>
-                              <w:t xml:space="preserve">Ski-Resort </w:t>
-                            </w:r>
-                            <w:proofErr w:type="spellStart"/>
-                            <w:r>
-                              <w:t>Watherdata</w:t>
-                            </w:r>
-                            <w:proofErr w:type="spellEnd"/>
-                            <w:r>
-                              <w:t xml:space="preserve"> API</w:t>
-                            </w:r>
-                            <w:r>
+                              <w:rPr>
+                                <w:lang w:val="en-US"/>
+                              </w:rPr>
+                              <w:t>Ski-Resort Watherdata API</w:t>
+                            </w:r>
+                            <w:r>
+                              <w:rPr>
+                                <w:lang w:val="en-US"/>
+                              </w:rPr>
                               <w:br/>
                               <w:t>openweathermap.org</w:t>
                             </w:r>
@@ -1149,19 +1148,20 @@
                     <w:p>
                       <w:pPr>
                         <w:jc w:val="center"/>
+                        <w:rPr>
+                          <w:lang w:val="en-US"/>
+                        </w:rPr>
                       </w:pPr>
                       <w:r>
-                        <w:t xml:space="preserve">Ski-Resort </w:t>
-                      </w:r>
-                      <w:proofErr w:type="spellStart"/>
-                      <w:r>
-                        <w:t>Watherdata</w:t>
-                      </w:r>
-                      <w:proofErr w:type="spellEnd"/>
-                      <w:r>
-                        <w:t xml:space="preserve"> API</w:t>
-                      </w:r>
-                      <w:r>
+                        <w:rPr>
+                          <w:lang w:val="en-US"/>
+                        </w:rPr>
+                        <w:t>Ski-Resort Watherdata API</w:t>
+                      </w:r>
+                      <w:r>
+                        <w:rPr>
+                          <w:lang w:val="en-US"/>
+                        </w:rPr>
                         <w:br/>
                         <w:t>openweathermap.org</w:t>
                       </w:r>
@@ -1624,63 +1624,21 @@
                             <w:pPr>
                               <w:jc w:val="center"/>
                               <w:rPr>
-                                <w:lang w:val="fr-CH"/>
+                                <w:lang w:val="en-US"/>
                               </w:rPr>
                             </w:pPr>
                             <w:r>
                               <w:rPr>
-                                <w:lang w:val="fr-CH"/>
+                                <w:lang w:val="en-US"/>
                               </w:rPr>
                               <w:t>Maintenance Application</w:t>
                             </w:r>
                             <w:r>
                               <w:rPr>
-                                <w:lang w:val="fr-CH"/>
+                                <w:lang w:val="en-US"/>
                               </w:rPr>
                               <w:br/>
-                              <w:t>(</w:t>
-                            </w:r>
-                            <w:proofErr w:type="spellStart"/>
-                            <w:r>
-                              <w:rPr>
-                                <w:lang w:val="fr-CH"/>
-                              </w:rPr>
-                              <w:t>later</w:t>
-                            </w:r>
-                            <w:proofErr w:type="spellEnd"/>
-                            <w:r>
-                              <w:rPr>
-                                <w:lang w:val="fr-CH"/>
-                              </w:rPr>
-                              <w:t xml:space="preserve"> </w:t>
-                            </w:r>
-                            <w:proofErr w:type="spellStart"/>
-                            <w:r>
-                              <w:rPr>
-                                <w:lang w:val="fr-CH"/>
-                              </w:rPr>
-                              <w:t>maybe</w:t>
-                            </w:r>
-                            <w:proofErr w:type="spellEnd"/>
-                            <w:r>
-                              <w:rPr>
-                                <w:lang w:val="fr-CH"/>
-                              </w:rPr>
-                              <w:t xml:space="preserve"> over </w:t>
-                            </w:r>
-                            <w:proofErr w:type="spellStart"/>
-                            <w:r>
-                              <w:rPr>
-                                <w:lang w:val="fr-CH"/>
-                              </w:rPr>
-                              <w:t>firebase-functions</w:t>
-                            </w:r>
-                            <w:proofErr w:type="spellEnd"/>
-                            <w:r>
-                              <w:rPr>
-                                <w:lang w:val="fr-CH"/>
-                              </w:rPr>
-                              <w:t>)</w:t>
+                              <w:t>(later maybe over firebase-functions)</w:t>
                             </w:r>
                           </w:p>
                         </w:txbxContent>
@@ -1712,63 +1670,21 @@
                       <w:pPr>
                         <w:jc w:val="center"/>
                         <w:rPr>
-                          <w:lang w:val="fr-CH"/>
+                          <w:lang w:val="en-US"/>
                         </w:rPr>
                       </w:pPr>
                       <w:r>
                         <w:rPr>
-                          <w:lang w:val="fr-CH"/>
+                          <w:lang w:val="en-US"/>
                         </w:rPr>
                         <w:t>Maintenance Application</w:t>
                       </w:r>
                       <w:r>
                         <w:rPr>
-                          <w:lang w:val="fr-CH"/>
+                          <w:lang w:val="en-US"/>
                         </w:rPr>
                         <w:br/>
-                        <w:t>(</w:t>
-                      </w:r>
-                      <w:proofErr w:type="spellStart"/>
-                      <w:r>
-                        <w:rPr>
-                          <w:lang w:val="fr-CH"/>
-                        </w:rPr>
-                        <w:t>later</w:t>
-                      </w:r>
-                      <w:proofErr w:type="spellEnd"/>
-                      <w:r>
-                        <w:rPr>
-                          <w:lang w:val="fr-CH"/>
-                        </w:rPr>
-                        <w:t xml:space="preserve"> </w:t>
-                      </w:r>
-                      <w:proofErr w:type="spellStart"/>
-                      <w:r>
-                        <w:rPr>
-                          <w:lang w:val="fr-CH"/>
-                        </w:rPr>
-                        <w:t>maybe</w:t>
-                      </w:r>
-                      <w:proofErr w:type="spellEnd"/>
-                      <w:r>
-                        <w:rPr>
-                          <w:lang w:val="fr-CH"/>
-                        </w:rPr>
-                        <w:t xml:space="preserve"> over </w:t>
-                      </w:r>
-                      <w:proofErr w:type="spellStart"/>
-                      <w:r>
-                        <w:rPr>
-                          <w:lang w:val="fr-CH"/>
-                        </w:rPr>
-                        <w:t>firebase-functions</w:t>
-                      </w:r>
-                      <w:proofErr w:type="spellEnd"/>
-                      <w:r>
-                        <w:rPr>
-                          <w:lang w:val="fr-CH"/>
-                        </w:rPr>
-                        <w:t>)</w:t>
+                        <w:t>(later maybe over firebase-functions)</w:t>
                       </w:r>
                     </w:p>
                   </w:txbxContent>
@@ -2706,6 +2622,8 @@
       </w:r>
     </w:p>
     <w:sectPr>
+      <w:headerReference w:type="default" r:id="rId8"/>
+      <w:footerReference w:type="default" r:id="rId9"/>
       <w:pgSz w:w="11906" w:h="16838"/>
       <w:pgMar w:top="1417" w:right="1417" w:bottom="1134" w:left="1417" w:header="708" w:footer="708" w:gutter="0"/>
       <w:cols w:space="708"/>
@@ -2713,6 +2631,222 @@
     </w:sectPr>
   </w:body>
 </w:document>
+</file>
+
+<file path=word/endnotes.xml><?xml version="1.0" encoding="utf-8"?>
+<w:endnotes xmlns:wpc="http://schemas.microsoft.com/office/word/2010/wordprocessingCanvas" xmlns:cx="http://schemas.microsoft.com/office/drawing/2014/chartex" xmlns:cx1="http://schemas.microsoft.com/office/drawing/2015/9/8/chartex" xmlns:cx2="http://schemas.microsoft.com/office/drawing/2015/10/21/chartex" xmlns:cx3="http://schemas.microsoft.com/office/drawing/2016/5/9/chartex" xmlns:cx4="http://schemas.microsoft.com/office/drawing/2016/5/10/chartex" xmlns:cx5="http://schemas.microsoft.com/office/drawing/2016/5/11/chartex" xmlns:cx6="http://schemas.microsoft.com/office/drawing/2016/5/12/chartex" xmlns:cx7="http://schemas.microsoft.com/office/drawing/2016/5/13/chartex" xmlns:cx8="http://schemas.microsoft.com/office/drawing/2016/5/14/chartex" xmlns:mc="http://schemas.openxmlformats.org/markup-compatibility/2006" xmlns:aink="http://schemas.microsoft.com/office/drawing/2016/ink" xmlns:am3d="http://schemas.microsoft.com/office/drawing/2017/model3d" xmlns:o="urn:schemas-microsoft-com:office:office" xmlns:r="http://schemas.openxmlformats.org/officeDocument/2006/relationships" xmlns:m="http://schemas.openxmlformats.org/officeDocument/2006/math" xmlns:v="urn:schemas-microsoft-com:vml" xmlns:wp14="http://schemas.microsoft.com/office/word/2010/wordprocessingDrawing" xmlns:wp="http://schemas.openxmlformats.org/drawingml/2006/wordprocessingDrawing" xmlns:w10="urn:schemas-microsoft-com:office:word" xmlns:w="http://schemas.openxmlformats.org/wordprocessingml/2006/main" xmlns:w14="http://schemas.microsoft.com/office/word/2010/wordml" xmlns:w15="http://schemas.microsoft.com/office/word/2012/wordml" xmlns:w16cid="http://schemas.microsoft.com/office/word/2016/wordml/cid" xmlns:w16se="http://schemas.microsoft.com/office/word/2015/wordml/symex" xmlns:wpg="http://schemas.microsoft.com/office/word/2010/wordprocessingGroup" xmlns:wpi="http://schemas.microsoft.com/office/word/2010/wordprocessingInk" xmlns:wne="http://schemas.microsoft.com/office/word/2006/wordml" xmlns:wps="http://schemas.microsoft.com/office/word/2010/wordprocessingShape" mc:Ignorable="w14 w15 w16se w16cid wp14">
+  <w:endnote w:type="separator" w:id="-1">
+    <w:p>
+      <w:pPr>
+        <w:spacing w:after="0" w:line="240" w:lineRule="auto"/>
+      </w:pPr>
+      <w:r>
+        <w:separator/>
+      </w:r>
+    </w:p>
+  </w:endnote>
+  <w:endnote w:type="continuationSeparator" w:id="0">
+    <w:p>
+      <w:pPr>
+        <w:spacing w:after="0" w:line="240" w:lineRule="auto"/>
+      </w:pPr>
+      <w:r>
+        <w:continuationSeparator/>
+      </w:r>
+    </w:p>
+  </w:endnote>
+</w:endnotes>
+</file>
+
+<file path=word/footer1.xml><?xml version="1.0" encoding="utf-8"?>
+<w:ftr xmlns:wpc="http://schemas.microsoft.com/office/word/2010/wordprocessingCanvas" xmlns:cx="http://schemas.microsoft.com/office/drawing/2014/chartex" xmlns:cx1="http://schemas.microsoft.com/office/drawing/2015/9/8/chartex" xmlns:cx2="http://schemas.microsoft.com/office/drawing/2015/10/21/chartex" xmlns:cx3="http://schemas.microsoft.com/office/drawing/2016/5/9/chartex" xmlns:cx4="http://schemas.microsoft.com/office/drawing/2016/5/10/chartex" xmlns:cx5="http://schemas.microsoft.com/office/drawing/2016/5/11/chartex" xmlns:cx6="http://schemas.microsoft.com/office/drawing/2016/5/12/chartex" xmlns:cx7="http://schemas.microsoft.com/office/drawing/2016/5/13/chartex" xmlns:cx8="http://schemas.microsoft.com/office/drawing/2016/5/14/chartex" xmlns:mc="http://schemas.openxmlformats.org/markup-compatibility/2006" xmlns:aink="http://schemas.microsoft.com/office/drawing/2016/ink" xmlns:am3d="http://schemas.microsoft.com/office/drawing/2017/model3d" xmlns:o="urn:schemas-microsoft-com:office:office" xmlns:r="http://schemas.openxmlformats.org/officeDocument/2006/relationships" xmlns:m="http://schemas.openxmlformats.org/officeDocument/2006/math" xmlns:v="urn:schemas-microsoft-com:vml" xmlns:wp14="http://schemas.microsoft.com/office/word/2010/wordprocessingDrawing" xmlns:wp="http://schemas.openxmlformats.org/drawingml/2006/wordprocessingDrawing" xmlns:w10="urn:schemas-microsoft-com:office:word" xmlns:w="http://schemas.openxmlformats.org/wordprocessingml/2006/main" xmlns:w14="http://schemas.microsoft.com/office/word/2010/wordml" xmlns:w15="http://schemas.microsoft.com/office/word/2012/wordml" xmlns:w16cid="http://schemas.microsoft.com/office/word/2016/wordml/cid" xmlns:w16se="http://schemas.microsoft.com/office/word/2015/wordml/symex" xmlns:wpg="http://schemas.microsoft.com/office/word/2010/wordprocessingGroup" xmlns:wpi="http://schemas.microsoft.com/office/word/2010/wordprocessingInk" xmlns:wne="http://schemas.microsoft.com/office/word/2006/wordml" xmlns:wps="http://schemas.microsoft.com/office/word/2010/wordprocessingShape" mc:Ignorable="w14 w15 w16se w16cid wp14">
+  <w:p>
+    <w:pPr>
+      <w:pStyle w:val="Fuzeile"/>
+      <w:rPr>
+        <w:lang w:val="en-US"/>
+      </w:rPr>
+    </w:pPr>
+    <w:proofErr w:type="spellStart"/>
+    <w:r>
+      <w:rPr>
+        <w:lang w:val="en-US"/>
+      </w:rPr>
+      <w:t>Messmer</w:t>
+    </w:r>
+    <w:proofErr w:type="spellEnd"/>
+    <w:r>
+      <w:rPr>
+        <w:lang w:val="en-US"/>
+      </w:rPr>
+      <w:t xml:space="preserve"> Martin, Schmid Christian, </w:t>
+    </w:r>
+    <w:proofErr w:type="spellStart"/>
+    <w:r>
+      <w:rPr>
+        <w:lang w:val="en-US"/>
+      </w:rPr>
+      <w:t>Papaj</w:t>
+    </w:r>
+    <w:proofErr w:type="spellEnd"/>
+    <w:r>
+      <w:rPr>
+        <w:lang w:val="en-US"/>
+      </w:rPr>
+      <w:t xml:space="preserve"> </w:t>
+    </w:r>
+    <w:proofErr w:type="spellStart"/>
+    <w:r>
+      <w:rPr>
+        <w:lang w:val="en-US"/>
+      </w:rPr>
+      <w:t>Artan</w:t>
+    </w:r>
+    <w:proofErr w:type="spellEnd"/>
+    <w:r>
+      <w:rPr>
+        <w:lang w:val="en-US"/>
+      </w:rPr>
+      <w:tab/>
+    </w:r>
+    <w:r>
+      <w:rPr>
+        <w:lang w:val="en-US"/>
+      </w:rPr>
+      <w:tab/>
+    </w:r>
+    <w:r>
+      <w:rPr>
+        <w:lang w:val="en-US"/>
+      </w:rPr>
+      <w:t>Page</w:t>
+    </w:r>
+    <w:r>
+      <w:rPr>
+        <w:lang w:val="en-US"/>
+      </w:rPr>
+      <w:t xml:space="preserve"> </w:t>
+    </w:r>
+    <w:r>
+      <w:rPr>
+        <w:b/>
+        <w:bCs/>
+      </w:rPr>
+      <w:fldChar w:fldCharType="begin"/>
+    </w:r>
+    <w:r>
+      <w:rPr>
+        <w:b/>
+        <w:bCs/>
+        <w:lang w:val="en-US"/>
+      </w:rPr>
+      <w:instrText>PAGE  \* Arabic  \* MERGEFORMAT</w:instrText>
+    </w:r>
+    <w:r>
+      <w:rPr>
+        <w:b/>
+        <w:bCs/>
+      </w:rPr>
+      <w:fldChar w:fldCharType="separate"/>
+    </w:r>
+    <w:r>
+      <w:rPr>
+        <w:b/>
+        <w:bCs/>
+        <w:lang w:val="en-US"/>
+      </w:rPr>
+      <w:t>1</w:t>
+    </w:r>
+    <w:r>
+      <w:rPr>
+        <w:b/>
+        <w:bCs/>
+      </w:rPr>
+      <w:fldChar w:fldCharType="end"/>
+    </w:r>
+    <w:r>
+      <w:rPr>
+        <w:lang w:val="en-US"/>
+      </w:rPr>
+      <w:t xml:space="preserve"> of </w:t>
+    </w:r>
+    <w:r>
+      <w:rPr>
+        <w:b/>
+        <w:bCs/>
+      </w:rPr>
+      <w:fldChar w:fldCharType="begin"/>
+    </w:r>
+    <w:r>
+      <w:rPr>
+        <w:b/>
+        <w:bCs/>
+        <w:lang w:val="en-US"/>
+      </w:rPr>
+      <w:instrText>NUMPAGES  \* Arabic  \* MERGEFORMAT</w:instrText>
+    </w:r>
+    <w:r>
+      <w:rPr>
+        <w:b/>
+        <w:bCs/>
+      </w:rPr>
+      <w:fldChar w:fldCharType="separate"/>
+    </w:r>
+    <w:r>
+      <w:rPr>
+        <w:b/>
+        <w:bCs/>
+        <w:lang w:val="en-US"/>
+      </w:rPr>
+      <w:t>2</w:t>
+    </w:r>
+    <w:r>
+      <w:rPr>
+        <w:b/>
+        <w:bCs/>
+      </w:rPr>
+      <w:fldChar w:fldCharType="end"/>
+    </w:r>
+  </w:p>
+</w:ftr>
+</file>
+
+<file path=word/footnotes.xml><?xml version="1.0" encoding="utf-8"?>
+<w:footnotes xmlns:wpc="http://schemas.microsoft.com/office/word/2010/wordprocessingCanvas" xmlns:cx="http://schemas.microsoft.com/office/drawing/2014/chartex" xmlns:cx1="http://schemas.microsoft.com/office/drawing/2015/9/8/chartex" xmlns:cx2="http://schemas.microsoft.com/office/drawing/2015/10/21/chartex" xmlns:cx3="http://schemas.microsoft.com/office/drawing/2016/5/9/chartex" xmlns:cx4="http://schemas.microsoft.com/office/drawing/2016/5/10/chartex" xmlns:cx5="http://schemas.microsoft.com/office/drawing/2016/5/11/chartex" xmlns:cx6="http://schemas.microsoft.com/office/drawing/2016/5/12/chartex" xmlns:cx7="http://schemas.microsoft.com/office/drawing/2016/5/13/chartex" xmlns:cx8="http://schemas.microsoft.com/office/drawing/2016/5/14/chartex" xmlns:mc="http://schemas.openxmlformats.org/markup-compatibility/2006" xmlns:aink="http://schemas.microsoft.com/office/drawing/2016/ink" xmlns:am3d="http://schemas.microsoft.com/office/drawing/2017/model3d" xmlns:o="urn:schemas-microsoft-com:office:office" xmlns:r="http://schemas.openxmlformats.org/officeDocument/2006/relationships" xmlns:m="http://schemas.openxmlformats.org/officeDocument/2006/math" xmlns:v="urn:schemas-microsoft-com:vml" xmlns:wp14="http://schemas.microsoft.com/office/word/2010/wordprocessingDrawing" xmlns:wp="http://schemas.openxmlformats.org/drawingml/2006/wordprocessingDrawing" xmlns:w10="urn:schemas-microsoft-com:office:word" xmlns:w="http://schemas.openxmlformats.org/wordprocessingml/2006/main" xmlns:w14="http://schemas.microsoft.com/office/word/2010/wordml" xmlns:w15="http://schemas.microsoft.com/office/word/2012/wordml" xmlns:w16cid="http://schemas.microsoft.com/office/word/2016/wordml/cid" xmlns:w16se="http://schemas.microsoft.com/office/word/2015/wordml/symex" xmlns:wpg="http://schemas.microsoft.com/office/word/2010/wordprocessingGroup" xmlns:wpi="http://schemas.microsoft.com/office/word/2010/wordprocessingInk" xmlns:wne="http://schemas.microsoft.com/office/word/2006/wordml" xmlns:wps="http://schemas.microsoft.com/office/word/2010/wordprocessingShape" mc:Ignorable="w14 w15 w16se w16cid wp14">
+  <w:footnote w:type="separator" w:id="-1">
+    <w:p>
+      <w:pPr>
+        <w:spacing w:after="0" w:line="240" w:lineRule="auto"/>
+      </w:pPr>
+      <w:r>
+        <w:separator/>
+      </w:r>
+    </w:p>
+  </w:footnote>
+  <w:footnote w:type="continuationSeparator" w:id="0">
+    <w:p>
+      <w:pPr>
+        <w:spacing w:after="0" w:line="240" w:lineRule="auto"/>
+      </w:pPr>
+      <w:r>
+        <w:continuationSeparator/>
+      </w:r>
+    </w:p>
+  </w:footnote>
+</w:footnotes>
+</file>
+
+<file path=word/header1.xml><?xml version="1.0" encoding="utf-8"?>
+<w:hdr xmlns:wpc="http://schemas.microsoft.com/office/word/2010/wordprocessingCanvas" xmlns:cx="http://schemas.microsoft.com/office/drawing/2014/chartex" xmlns:cx1="http://schemas.microsoft.com/office/drawing/2015/9/8/chartex" xmlns:cx2="http://schemas.microsoft.com/office/drawing/2015/10/21/chartex" xmlns:cx3="http://schemas.microsoft.com/office/drawing/2016/5/9/chartex" xmlns:cx4="http://schemas.microsoft.com/office/drawing/2016/5/10/chartex" xmlns:cx5="http://schemas.microsoft.com/office/drawing/2016/5/11/chartex" xmlns:cx6="http://schemas.microsoft.com/office/drawing/2016/5/12/chartex" xmlns:cx7="http://schemas.microsoft.com/office/drawing/2016/5/13/chartex" xmlns:cx8="http://schemas.microsoft.com/office/drawing/2016/5/14/chartex" xmlns:mc="http://schemas.openxmlformats.org/markup-compatibility/2006" xmlns:aink="http://schemas.microsoft.com/office/drawing/2016/ink" xmlns:am3d="http://schemas.microsoft.com/office/drawing/2017/model3d" xmlns:o="urn:schemas-microsoft-com:office:office" xmlns:r="http://schemas.openxmlformats.org/officeDocument/2006/relationships" xmlns:m="http://schemas.openxmlformats.org/officeDocument/2006/math" xmlns:v="urn:schemas-microsoft-com:vml" xmlns:wp14="http://schemas.microsoft.com/office/word/2010/wordprocessingDrawing" xmlns:wp="http://schemas.openxmlformats.org/drawingml/2006/wordprocessingDrawing" xmlns:w10="urn:schemas-microsoft-com:office:word" xmlns:w="http://schemas.openxmlformats.org/wordprocessingml/2006/main" xmlns:w14="http://schemas.microsoft.com/office/word/2010/wordml" xmlns:w15="http://schemas.microsoft.com/office/word/2012/wordml" xmlns:w16cid="http://schemas.microsoft.com/office/word/2016/wordml/cid" xmlns:w16se="http://schemas.microsoft.com/office/word/2015/wordml/symex" xmlns:wpg="http://schemas.microsoft.com/office/word/2010/wordprocessingGroup" xmlns:wpi="http://schemas.microsoft.com/office/word/2010/wordprocessingInk" xmlns:wne="http://schemas.microsoft.com/office/word/2006/wordml" xmlns:wps="http://schemas.microsoft.com/office/word/2010/wordprocessingShape" mc:Ignorable="w14 w15 w16se w16cid wp14">
+  <w:p>
+    <w:pPr>
+      <w:pStyle w:val="Kopfzeile"/>
+    </w:pPr>
+    <w:r>
+      <w:t>Ski-Compass Concept</w:t>
+    </w:r>
+  </w:p>
+</w:hdr>
 </file>
 
 <file path=word/numbering.xml><?xml version="1.0" encoding="utf-8"?>
@@ -3374,6 +3508,50 @@
       <w:contextualSpacing/>
     </w:pPr>
   </w:style>
+  <w:style w:type="paragraph" w:styleId="Kopfzeile">
+    <w:name w:val="header"/>
+    <w:basedOn w:val="Standard"/>
+    <w:link w:val="KopfzeileZchn"/>
+    <w:uiPriority w:val="99"/>
+    <w:unhideWhenUsed/>
+    <w:rsid w:val="00583DE4"/>
+    <w:pPr>
+      <w:tabs>
+        <w:tab w:val="center" w:pos="4536"/>
+        <w:tab w:val="right" w:pos="9072"/>
+      </w:tabs>
+      <w:spacing w:after="0" w:line="240" w:lineRule="auto"/>
+    </w:pPr>
+  </w:style>
+  <w:style w:type="character" w:customStyle="1" w:styleId="KopfzeileZchn">
+    <w:name w:val="Kopfzeile Zchn"/>
+    <w:basedOn w:val="Absatz-Standardschriftart"/>
+    <w:link w:val="Kopfzeile"/>
+    <w:uiPriority w:val="99"/>
+    <w:rsid w:val="00583DE4"/>
+  </w:style>
+  <w:style w:type="paragraph" w:styleId="Fuzeile">
+    <w:name w:val="footer"/>
+    <w:basedOn w:val="Standard"/>
+    <w:link w:val="FuzeileZchn"/>
+    <w:uiPriority w:val="99"/>
+    <w:unhideWhenUsed/>
+    <w:rsid w:val="00583DE4"/>
+    <w:pPr>
+      <w:tabs>
+        <w:tab w:val="center" w:pos="4536"/>
+        <w:tab w:val="right" w:pos="9072"/>
+      </w:tabs>
+      <w:spacing w:after="0" w:line="240" w:lineRule="auto"/>
+    </w:pPr>
+  </w:style>
+  <w:style w:type="character" w:customStyle="1" w:styleId="FuzeileZchn">
+    <w:name w:val="Fußzeile Zchn"/>
+    <w:basedOn w:val="Absatz-Standardschriftart"/>
+    <w:link w:val="Fuzeile"/>
+    <w:uiPriority w:val="99"/>
+    <w:rsid w:val="00583DE4"/>
+  </w:style>
 </w:styles>
 </file>
 

</xml_diff>